<commit_message>
Chỉnh bài alice dùng regex, có thể dùng isalpha
</commit_message>
<xml_diff>
--- a/SS4/Session 4.NamVH.docx
+++ b/SS4/Session 4.NamVH.docx
@@ -1171,7 +1171,7 @@
         <w:rPr>
           <w:rFonts w:ascii="Arial" w:eastAsia="Arial" w:hAnsi="Arial" w:cs="Arial"/>
         </w:rPr>
-        <w:t>344+54=398</w:t>
+        <w:t>&gt;&gt;&gt;</w:t>
       </w:r>
       <w:bookmarkStart w:id="0" w:name="_GoBack"/>
       <w:bookmarkEnd w:id="0"/>
@@ -1183,6 +1183,12 @@
           <w:rFonts w:ascii="Arial" w:eastAsia="Arial" w:hAnsi="Arial" w:cs="Arial"/>
         </w:rPr>
       </w:pPr>
+      <w:r>
+        <w:rPr>
+          <w:rFonts w:ascii="Arial" w:eastAsia="Arial" w:hAnsi="Arial" w:cs="Arial"/>
+        </w:rPr>
+        <w:t>398</w:t>
+      </w:r>
     </w:p>
     <w:p>
       <w:pPr>
@@ -1300,17 +1306,7 @@
                 <w:sz w:val="36"/>
                 <w:szCs w:val="36"/>
               </w:rPr>
-              <w:t>Serious exe</w:t>
-            </w:r>
-            <w:r>
-              <w:rPr>
-                <w:rFonts w:ascii="Cambria" w:eastAsia="Cambria" w:hAnsi="Cambria" w:cs="Cambria"/>
-                <w:b/>
-                <w:i/>
-                <w:sz w:val="36"/>
-                <w:szCs w:val="36"/>
-              </w:rPr>
-              <w:t>rcises</w:t>
+              <w:t>Serious exercises</w:t>
             </w:r>
           </w:p>
         </w:tc>
@@ -1700,15 +1696,7 @@
           <w:sz w:val="24"/>
           <w:szCs w:val="24"/>
         </w:rPr>
-        <w:t xml:space="preserve"> from the list of items stored unde</w:t>
-      </w:r>
-      <w:r>
-        <w:rPr>
-          <w:rFonts w:ascii="Times New Roman" w:eastAsia="Times New Roman" w:hAnsi="Times New Roman" w:cs="Times New Roman"/>
-          <w:sz w:val="24"/>
-          <w:szCs w:val="24"/>
-        </w:rPr>
-        <w:t xml:space="preserve">r the </w:t>
+        <w:t xml:space="preserve"> from the list of items stored under the </w:t>
       </w:r>
       <w:r>
         <w:rPr>

</xml_diff>